<commit_message>
updated mapping for regions for cpg & adjusted documentation for r360 phase iii close out
</commit_message>
<xml_diff>
--- a/Reports/Data Analytics/R360/docs/EPMO/07_Project Closure Report.docx
+++ b/Reports/Data Analytics/R360/docs/EPMO/07_Project Closure Report.docx
@@ -634,6 +634,13 @@
                 <w:sz w:val="22"/>
               </w:rPr>
             </w:pPr>
+            <w:r>
+              <w:rPr>
+                <w:rFonts w:asciiTheme="minorHAnsi" w:hAnsiTheme="minorHAnsi" w:cs="Arial"/>
+                <w:sz w:val="22"/>
+              </w:rPr>
+              <w:t>09/04/2025</w:t>
+            </w:r>
           </w:p>
         </w:tc>
       </w:tr>
@@ -1254,6 +1261,7 @@
               </w:rPr>
               <w:t xml:space="preserve"> the project. </w:t>
             </w:r>
+            <w:proofErr w:type="gramStart"/>
             <w:r>
               <w:rPr>
                 <w:rFonts w:asciiTheme="minorHAnsi" w:hAnsiTheme="minorHAnsi" w:cs="Arial"/>
@@ -1261,7 +1269,17 @@
                 <w:sz w:val="22"/>
                 <w:szCs w:val="22"/>
               </w:rPr>
-              <w:t xml:space="preserve">Refer back to the Purpose of the Project in the Project </w:t>
+              <w:t>Refer back</w:t>
+            </w:r>
+            <w:proofErr w:type="gramEnd"/>
+            <w:r>
+              <w:rPr>
+                <w:rFonts w:asciiTheme="minorHAnsi" w:hAnsiTheme="minorHAnsi" w:cs="Arial"/>
+                <w:bCs/>
+                <w:sz w:val="22"/>
+                <w:szCs w:val="22"/>
+              </w:rPr>
+              <w:t xml:space="preserve"> to the Purpose of the Project in the Project </w:t>
             </w:r>
             <w:r>
               <w:rPr>
@@ -1293,8 +1311,18 @@
                 <w:sz w:val="22"/>
                 <w:szCs w:val="22"/>
               </w:rPr>
-              <w:t>To leverage the existing R360 data model by confirming the householding business rules, where it will be housed and how it will be maintained on a monthly basis</w:t>
-            </w:r>
+              <w:t xml:space="preserve">To leverage the existing R360 data model by confirming the householding business rules, where it will be housed and how it will be maintained </w:t>
+            </w:r>
+            <w:proofErr w:type="gramStart"/>
+            <w:r>
+              <w:rPr>
+                <w:rFonts w:asciiTheme="minorHAnsi" w:hAnsiTheme="minorHAnsi" w:cs="Arial"/>
+                <w:sz w:val="22"/>
+                <w:szCs w:val="22"/>
+              </w:rPr>
+              <w:t>on a monthly basis</w:t>
+            </w:r>
+            <w:proofErr w:type="gramEnd"/>
             <w:r>
               <w:rPr>
                 <w:rFonts w:asciiTheme="minorHAnsi" w:hAnsiTheme="minorHAnsi" w:cs="Arial"/>
@@ -1403,6 +1431,7 @@
                 <w:szCs w:val="20"/>
               </w:rPr>
             </w:pPr>
+            <w:proofErr w:type="gramStart"/>
             <w:r>
               <w:rPr>
                 <w:i/>
@@ -1410,7 +1439,17 @@
                 <w:sz w:val="20"/>
                 <w:szCs w:val="20"/>
               </w:rPr>
-              <w:t xml:space="preserve">List Objectives &amp; Deliverables from Section 3 of the </w:t>
+              <w:t>List</w:t>
+            </w:r>
+            <w:proofErr w:type="gramEnd"/>
+            <w:r>
+              <w:rPr>
+                <w:i/>
+                <w:iCs/>
+                <w:sz w:val="20"/>
+                <w:szCs w:val="20"/>
+              </w:rPr>
+              <w:t xml:space="preserve"> Objectives &amp; Deliverables from Section 3 of the </w:t>
             </w:r>
             <w:r>
               <w:rPr>
@@ -1597,6 +1636,7 @@
               </w:rPr>
               <w:t xml:space="preserve"> </w:t>
             </w:r>
+            <w:proofErr w:type="gramStart"/>
             <w:r>
               <w:rPr>
                 <w:sz w:val="22"/>
@@ -1607,7 +1647,14 @@
               <w:rPr>
                 <w:sz w:val="22"/>
               </w:rPr>
-              <w:t>s long as COCC is accurate, the household groupings will be applied automatically based on address &amp; ownership fields</w:t>
+              <w:t>s long as</w:t>
+            </w:r>
+            <w:proofErr w:type="gramEnd"/>
+            <w:r>
+              <w:rPr>
+                <w:sz w:val="22"/>
+              </w:rPr>
+              <w:t xml:space="preserve"> COCC is accurate, the household groupings will be applied automatically based on address &amp; ownership fields</w:t>
             </w:r>
           </w:p>
         </w:tc>
@@ -1803,12 +1850,113 @@
                 <w:szCs w:val="22"/>
               </w:rPr>
             </w:pPr>
+            <w:bookmarkStart w:id="0" w:name="_Hlk207863974"/>
             <w:r>
               <w:rPr>
                 <w:rFonts w:asciiTheme="minorHAnsi" w:hAnsiTheme="minorHAnsi" w:cstheme="minorHAnsi"/>
                 <w:sz w:val="22"/>
                 <w:szCs w:val="22"/>
               </w:rPr>
+              <w:t>BCSB's customers often have multiple accounts across different business lines (retail, commercial), but there was no systematic way to understand these relationships. This made it difficult to:</w:t>
+            </w:r>
+          </w:p>
+          <w:p>
+            <w:pPr>
+              <w:spacing w:before="120" w:after="120"/>
+              <w:rPr>
+                <w:rFonts w:asciiTheme="minorHAnsi" w:hAnsiTheme="minorHAnsi" w:cstheme="minorHAnsi"/>
+                <w:sz w:val="22"/>
+                <w:szCs w:val="22"/>
+              </w:rPr>
+            </w:pPr>
+            <w:r>
+              <w:rPr>
+                <w:rFonts w:asciiTheme="minorHAnsi" w:hAnsiTheme="minorHAnsi" w:cstheme="minorHAnsi"/>
+                <w:sz w:val="22"/>
+                <w:szCs w:val="22"/>
+              </w:rPr>
+              <w:t>- Identify total customer exposure for risk management</w:t>
+            </w:r>
+          </w:p>
+          <w:p>
+            <w:pPr>
+              <w:spacing w:before="120" w:after="120"/>
+              <w:rPr>
+                <w:rFonts w:asciiTheme="minorHAnsi" w:hAnsiTheme="minorHAnsi" w:cstheme="minorHAnsi"/>
+                <w:sz w:val="22"/>
+                <w:szCs w:val="22"/>
+              </w:rPr>
+            </w:pPr>
+            <w:r>
+              <w:rPr>
+                <w:rFonts w:asciiTheme="minorHAnsi" w:hAnsiTheme="minorHAnsi" w:cstheme="minorHAnsi"/>
+                <w:sz w:val="22"/>
+                <w:szCs w:val="22"/>
+              </w:rPr>
+              <w:t xml:space="preserve">- Provide coordinated customer service across departments  </w:t>
+            </w:r>
+          </w:p>
+          <w:p>
+            <w:pPr>
+              <w:spacing w:before="120" w:after="120"/>
+              <w:rPr>
+                <w:rFonts w:asciiTheme="minorHAnsi" w:hAnsiTheme="minorHAnsi" w:cstheme="minorHAnsi"/>
+                <w:sz w:val="22"/>
+                <w:szCs w:val="22"/>
+              </w:rPr>
+            </w:pPr>
+            <w:r>
+              <w:rPr>
+                <w:rFonts w:asciiTheme="minorHAnsi" w:hAnsiTheme="minorHAnsi" w:cstheme="minorHAnsi"/>
+                <w:sz w:val="22"/>
+                <w:szCs w:val="22"/>
+              </w:rPr>
+              <w:t>- Understand household relationships for marketing and analytics</w:t>
+            </w:r>
+          </w:p>
+          <w:p>
+            <w:pPr>
+              <w:spacing w:before="120" w:after="120"/>
+              <w:rPr>
+                <w:rFonts w:asciiTheme="minorHAnsi" w:hAnsiTheme="minorHAnsi" w:cstheme="minorHAnsi"/>
+                <w:sz w:val="22"/>
+                <w:szCs w:val="22"/>
+              </w:rPr>
+            </w:pPr>
+            <w:r>
+              <w:rPr>
+                <w:rFonts w:asciiTheme="minorHAnsi" w:hAnsiTheme="minorHAnsi" w:cstheme="minorHAnsi"/>
+                <w:sz w:val="22"/>
+                <w:szCs w:val="22"/>
+              </w:rPr>
+              <w:t>- Analyze business relationship concentrations for regulatory reporting</w:t>
+            </w:r>
+          </w:p>
+          <w:p>
+            <w:pPr>
+              <w:spacing w:before="120" w:after="120"/>
+              <w:rPr>
+                <w:rFonts w:asciiTheme="minorHAnsi" w:hAnsiTheme="minorHAnsi" w:cstheme="minorHAnsi"/>
+                <w:sz w:val="22"/>
+                <w:szCs w:val="22"/>
+              </w:rPr>
+            </w:pPr>
+          </w:p>
+          <w:p>
+            <w:pPr>
+              <w:spacing w:before="120" w:after="120"/>
+              <w:rPr>
+                <w:rFonts w:asciiTheme="minorHAnsi" w:hAnsiTheme="minorHAnsi" w:cstheme="minorHAnsi"/>
+                <w:sz w:val="22"/>
+                <w:szCs w:val="22"/>
+              </w:rPr>
+            </w:pPr>
+            <w:r>
+              <w:rPr>
+                <w:rFonts w:asciiTheme="minorHAnsi" w:hAnsiTheme="minorHAnsi" w:cstheme="minorHAnsi"/>
+                <w:sz w:val="22"/>
+                <w:szCs w:val="22"/>
+              </w:rPr>
               <w:t>The key successfully moves beyond built in household key and leverages address &amp; ownership roles to define relationships. This has had great success in grouping items on the Commercial side for the Status Page already (operational since beginning of 2025).</w:t>
             </w:r>
           </w:p>
@@ -1837,58 +1985,45 @@
                 <w:sz w:val="22"/>
                 <w:szCs w:val="22"/>
               </w:rPr>
-              <w:t>This reduces the manual maintenance and a file can be supplied to operations on a weekly basis to update this. This can be used in reporting to get understand relationships.</w:t>
-            </w:r>
-          </w:p>
-          <w:p>
-            <w:pPr>
-              <w:spacing w:before="120" w:after="120"/>
-              <w:rPr>
-                <w:rFonts w:asciiTheme="minorHAnsi" w:hAnsiTheme="minorHAnsi"/>
-                <w:sz w:val="22"/>
-                <w:szCs w:val="22"/>
-              </w:rPr>
-            </w:pPr>
-          </w:p>
-          <w:p>
-            <w:pPr>
-              <w:spacing w:before="120" w:after="120"/>
-              <w:rPr>
-                <w:rFonts w:asciiTheme="minorHAnsi" w:hAnsiTheme="minorHAnsi"/>
-                <w:sz w:val="22"/>
-                <w:szCs w:val="22"/>
-              </w:rPr>
-            </w:pPr>
-          </w:p>
-          <w:p>
-            <w:pPr>
-              <w:spacing w:before="120" w:after="120"/>
-              <w:rPr>
-                <w:rFonts w:asciiTheme="minorHAnsi" w:hAnsiTheme="minorHAnsi"/>
-                <w:sz w:val="22"/>
-                <w:szCs w:val="22"/>
-              </w:rPr>
-            </w:pPr>
-          </w:p>
-          <w:p>
-            <w:pPr>
-              <w:spacing w:before="120" w:after="120"/>
-              <w:rPr>
-                <w:rFonts w:asciiTheme="minorHAnsi" w:hAnsiTheme="minorHAnsi"/>
-                <w:sz w:val="22"/>
-                <w:szCs w:val="22"/>
-              </w:rPr>
-            </w:pPr>
-          </w:p>
-          <w:p>
-            <w:pPr>
-              <w:spacing w:before="120" w:after="120"/>
-              <w:rPr>
-                <w:rFonts w:asciiTheme="minorHAnsi" w:hAnsiTheme="minorHAnsi"/>
-                <w:sz w:val="22"/>
-                <w:szCs w:val="22"/>
-              </w:rPr>
-            </w:pPr>
+              <w:lastRenderedPageBreak/>
+              <w:t xml:space="preserve">This reduces the manual </w:t>
+            </w:r>
+            <w:proofErr w:type="gramStart"/>
+            <w:r>
+              <w:rPr>
+                <w:rFonts w:asciiTheme="minorHAnsi" w:hAnsiTheme="minorHAnsi" w:cstheme="minorHAnsi"/>
+                <w:sz w:val="22"/>
+                <w:szCs w:val="22"/>
+              </w:rPr>
+              <w:t>maintenance</w:t>
+            </w:r>
+            <w:proofErr w:type="gramEnd"/>
+            <w:r>
+              <w:rPr>
+                <w:rFonts w:asciiTheme="minorHAnsi" w:hAnsiTheme="minorHAnsi" w:cstheme="minorHAnsi"/>
+                <w:sz w:val="22"/>
+                <w:szCs w:val="22"/>
+              </w:rPr>
+              <w:t xml:space="preserve"> and a file can be supplied to operations on a weekly basis to update this. This can be used in reporting to get </w:t>
+            </w:r>
+            <w:proofErr w:type="gramStart"/>
+            <w:r>
+              <w:rPr>
+                <w:rFonts w:asciiTheme="minorHAnsi" w:hAnsiTheme="minorHAnsi" w:cstheme="minorHAnsi"/>
+                <w:sz w:val="22"/>
+                <w:szCs w:val="22"/>
+              </w:rPr>
+              <w:t>understand</w:t>
+            </w:r>
+            <w:proofErr w:type="gramEnd"/>
+            <w:r>
+              <w:rPr>
+                <w:rFonts w:asciiTheme="minorHAnsi" w:hAnsiTheme="minorHAnsi" w:cstheme="minorHAnsi"/>
+                <w:sz w:val="22"/>
+                <w:szCs w:val="22"/>
+              </w:rPr>
+              <w:t xml:space="preserve"> relationships.</w:t>
+            </w:r>
           </w:p>
           <w:p>
             <w:pPr>
@@ -1902,6 +2037,7 @@
           </w:p>
         </w:tc>
       </w:tr>
+      <w:bookmarkEnd w:id="0"/>
     </w:tbl>
     <w:p>
       <w:pPr>
@@ -1938,10 +2074,10 @@
         <w:tblLook w:val="0000" w:firstRow="0" w:lastRow="0" w:firstColumn="0" w:lastColumn="0" w:noHBand="0" w:noVBand="0"/>
       </w:tblPr>
       <w:tblGrid>
-        <w:gridCol w:w="3300"/>
-        <w:gridCol w:w="1142"/>
-        <w:gridCol w:w="1133"/>
-        <w:gridCol w:w="3775"/>
+        <w:gridCol w:w="3278"/>
+        <w:gridCol w:w="1167"/>
+        <w:gridCol w:w="1167"/>
+        <w:gridCol w:w="3738"/>
       </w:tblGrid>
       <w:tr>
         <w:trPr>
@@ -1949,7 +2085,7 @@
         </w:trPr>
         <w:tc>
           <w:tcPr>
-            <w:tcW w:w="3300" w:type="dxa"/>
+            <w:tcW w:w="3278" w:type="dxa"/>
             <w:shd w:val="clear" w:color="auto" w:fill="F8F8F8" w:themeFill="background2"/>
           </w:tcPr>
           <w:p>
@@ -1993,7 +2129,7 @@
         </w:tc>
         <w:tc>
           <w:tcPr>
-            <w:tcW w:w="1142" w:type="dxa"/>
+            <w:tcW w:w="1167" w:type="dxa"/>
             <w:shd w:val="clear" w:color="auto" w:fill="F8F8F8" w:themeFill="background2"/>
           </w:tcPr>
           <w:p>
@@ -2047,7 +2183,7 @@
         </w:tc>
         <w:tc>
           <w:tcPr>
-            <w:tcW w:w="1133" w:type="dxa"/>
+            <w:tcW w:w="1167" w:type="dxa"/>
             <w:shd w:val="clear" w:color="auto" w:fill="F8F8F8" w:themeFill="background2"/>
           </w:tcPr>
           <w:p>
@@ -2081,7 +2217,7 @@
         </w:tc>
         <w:tc>
           <w:tcPr>
-            <w:tcW w:w="3775" w:type="dxa"/>
+            <w:tcW w:w="3738" w:type="dxa"/>
             <w:shd w:val="clear" w:color="auto" w:fill="F8F8F8" w:themeFill="background2"/>
           </w:tcPr>
           <w:p>
@@ -2120,49 +2256,54 @@
         </w:trPr>
         <w:tc>
           <w:tcPr>
-            <w:tcW w:w="3300" w:type="dxa"/>
+            <w:tcW w:w="3278" w:type="dxa"/>
           </w:tcPr>
           <w:p>
             <w:pPr>
-              <w:spacing w:before="120"/>
-              <w:rPr>
-                <w:rFonts w:asciiTheme="minorHAnsi" w:hAnsiTheme="minorHAnsi" w:cstheme="minorHAnsi"/>
-                <w:sz w:val="22"/>
-                <w:szCs w:val="22"/>
-              </w:rPr>
-            </w:pPr>
-            <w:r>
-              <w:rPr>
-                <w:rFonts w:ascii="Arial" w:hAnsi="Arial" w:cs="Arial"/>
-                <w:sz w:val="20"/>
-              </w:rPr>
-              <w:t>Internal Workflow Analysis &amp; Maintenance</w:t>
+              <w:ind w:firstLineChars="100" w:firstLine="220"/>
+              <w:rPr>
+                <w:rFonts w:ascii="Calibri" w:hAnsi="Calibri" w:cs="Calibri"/>
+                <w:color w:val="000000"/>
+                <w:sz w:val="22"/>
+                <w:szCs w:val="22"/>
+              </w:rPr>
+            </w:pPr>
+            <w:r>
+              <w:rPr>
+                <w:rFonts w:ascii="Calibri" w:hAnsi="Calibri" w:cs="Calibri"/>
+                <w:color w:val="000000"/>
+                <w:sz w:val="22"/>
+                <w:szCs w:val="22"/>
+              </w:rPr>
+              <w:t>R360 Model Testing &amp; Validation based on agreed upon business rules</w:t>
             </w:r>
           </w:p>
         </w:tc>
         <w:tc>
           <w:tcPr>
-            <w:tcW w:w="1142" w:type="dxa"/>
+            <w:tcW w:w="1167" w:type="dxa"/>
           </w:tcPr>
           <w:p>
             <w:pPr>
               <w:rPr>
-                <w:rFonts w:ascii="Arial" w:hAnsi="Arial" w:cs="Arial"/>
-                <w:sz w:val="20"/>
-              </w:rPr>
-            </w:pPr>
-            <w:r>
-              <w:rPr>
-                <w:rFonts w:ascii="Arial" w:hAnsi="Arial" w:cs="Arial"/>
-                <w:sz w:val="20"/>
-              </w:rPr>
-              <w:t>6/17/2024</w:t>
-            </w:r>
-          </w:p>
-          <w:p>
-            <w:pPr>
-              <w:spacing w:before="120"/>
-              <w:ind w:left="261"/>
+                <w:rFonts w:ascii="Calibri" w:hAnsi="Calibri" w:cs="Calibri"/>
+                <w:color w:val="000000"/>
+                <w:sz w:val="22"/>
+                <w:szCs w:val="22"/>
+              </w:rPr>
+            </w:pPr>
+            <w:r>
+              <w:rPr>
+                <w:rFonts w:ascii="Calibri" w:hAnsi="Calibri" w:cs="Calibri"/>
+                <w:color w:val="000000"/>
+                <w:sz w:val="22"/>
+                <w:szCs w:val="22"/>
+              </w:rPr>
+              <w:t>2/15/25</w:t>
+            </w:r>
+          </w:p>
+          <w:p>
+            <w:pPr>
               <w:rPr>
                 <w:rFonts w:asciiTheme="minorHAnsi" w:hAnsiTheme="minorHAnsi" w:cstheme="minorHAnsi"/>
                 <w:sz w:val="22"/>
@@ -2173,8 +2314,45 @@
         </w:tc>
         <w:tc>
           <w:tcPr>
-            <w:tcW w:w="1133" w:type="dxa"/>
+            <w:tcW w:w="1167" w:type="dxa"/>
           </w:tcPr>
+          <w:p>
+            <w:pPr>
+              <w:rPr>
+                <w:rFonts w:ascii="Calibri" w:hAnsi="Calibri" w:cs="Calibri"/>
+                <w:color w:val="000000"/>
+                <w:sz w:val="22"/>
+                <w:szCs w:val="22"/>
+              </w:rPr>
+            </w:pPr>
+            <w:r>
+              <w:rPr>
+                <w:rFonts w:ascii="Calibri" w:hAnsi="Calibri" w:cs="Calibri"/>
+                <w:color w:val="000000"/>
+                <w:sz w:val="22"/>
+                <w:szCs w:val="22"/>
+              </w:rPr>
+              <w:t>2/</w:t>
+            </w:r>
+            <w:r>
+              <w:rPr>
+                <w:rFonts w:ascii="Calibri" w:hAnsi="Calibri" w:cs="Calibri"/>
+                <w:color w:val="000000"/>
+                <w:sz w:val="22"/>
+                <w:szCs w:val="22"/>
+              </w:rPr>
+              <w:t>2</w:t>
+            </w:r>
+            <w:r>
+              <w:rPr>
+                <w:rFonts w:ascii="Calibri" w:hAnsi="Calibri" w:cs="Calibri"/>
+                <w:color w:val="000000"/>
+                <w:sz w:val="22"/>
+                <w:szCs w:val="22"/>
+              </w:rPr>
+              <w:t>5/25</w:t>
+            </w:r>
+          </w:p>
           <w:p>
             <w:pPr>
               <w:spacing w:before="120"/>
@@ -2189,7 +2367,7 @@
         </w:tc>
         <w:tc>
           <w:tcPr>
-            <w:tcW w:w="3775" w:type="dxa"/>
+            <w:tcW w:w="3738" w:type="dxa"/>
           </w:tcPr>
           <w:p>
             <w:pPr>
@@ -2201,6 +2379,30 @@
                 <w:szCs w:val="22"/>
               </w:rPr>
             </w:pPr>
+            <w:r>
+              <w:rPr>
+                <w:rFonts w:asciiTheme="minorHAnsi" w:hAnsiTheme="minorHAnsi" w:cstheme="minorHAnsi"/>
+                <w:sz w:val="22"/>
+                <w:szCs w:val="22"/>
+              </w:rPr>
+              <w:t xml:space="preserve">Over the </w:t>
+            </w:r>
+            <w:r>
+              <w:rPr>
+                <w:rFonts w:asciiTheme="minorHAnsi" w:hAnsiTheme="minorHAnsi" w:cstheme="minorHAnsi"/>
+                <w:sz w:val="22"/>
+                <w:szCs w:val="22"/>
+              </w:rPr>
+              <w:t>course of</w:t>
+            </w:r>
+            <w:r>
+              <w:rPr>
+                <w:rFonts w:asciiTheme="minorHAnsi" w:hAnsiTheme="minorHAnsi" w:cstheme="minorHAnsi"/>
+                <w:sz w:val="22"/>
+                <w:szCs w:val="22"/>
+              </w:rPr>
+              <w:t xml:space="preserve"> 60 days, the BI team will work with business line owners to get eyes on the key and validate that it is functioning as designed</w:t>
+            </w:r>
           </w:p>
         </w:tc>
       </w:tr>
@@ -2210,7 +2412,7 @@
         </w:trPr>
         <w:tc>
           <w:tcPr>
-            <w:tcW w:w="3300" w:type="dxa"/>
+            <w:tcW w:w="3278" w:type="dxa"/>
           </w:tcPr>
           <w:p>
             <w:pPr>
@@ -2221,43 +2423,66 @@
                 <w:szCs w:val="22"/>
               </w:rPr>
             </w:pPr>
+            <w:r>
+              <w:rPr>
+                <w:rFonts w:asciiTheme="minorHAnsi" w:hAnsiTheme="minorHAnsi" w:cstheme="minorHAnsi"/>
+                <w:sz w:val="22"/>
+                <w:szCs w:val="22"/>
+              </w:rPr>
+              <w:br/>
+              <w:t>Review Impact on Reporting/Capabilities</w:t>
+            </w:r>
           </w:p>
         </w:tc>
         <w:tc>
           <w:tcPr>
-            <w:tcW w:w="1142" w:type="dxa"/>
+            <w:tcW w:w="1167" w:type="dxa"/>
           </w:tcPr>
           <w:p>
             <w:pPr>
               <w:spacing w:before="120"/>
-              <w:ind w:left="261"/>
               <w:rPr>
                 <w:rFonts w:asciiTheme="minorHAnsi" w:hAnsiTheme="minorHAnsi" w:cstheme="minorHAnsi"/>
                 <w:sz w:val="22"/>
                 <w:szCs w:val="22"/>
               </w:rPr>
             </w:pPr>
+            <w:r>
+              <w:rPr>
+                <w:rFonts w:asciiTheme="minorHAnsi" w:hAnsiTheme="minorHAnsi" w:cstheme="minorHAnsi"/>
+                <w:sz w:val="22"/>
+                <w:szCs w:val="22"/>
+              </w:rPr>
+              <w:t>3/30/2025</w:t>
+            </w:r>
           </w:p>
         </w:tc>
         <w:tc>
           <w:tcPr>
-            <w:tcW w:w="1133" w:type="dxa"/>
+            <w:tcW w:w="1167" w:type="dxa"/>
           </w:tcPr>
           <w:p>
             <w:pPr>
               <w:spacing w:before="120"/>
-              <w:ind w:left="261"/>
               <w:rPr>
                 <w:rFonts w:asciiTheme="minorHAnsi" w:hAnsiTheme="minorHAnsi" w:cstheme="minorHAnsi"/>
                 <w:sz w:val="22"/>
                 <w:szCs w:val="22"/>
               </w:rPr>
             </w:pPr>
+            <w:r>
+              <w:rPr>
+                <w:rFonts w:asciiTheme="minorHAnsi" w:hAnsiTheme="minorHAnsi" w:cstheme="minorHAnsi"/>
+                <w:sz w:val="22"/>
+                <w:szCs w:val="22"/>
+              </w:rPr>
+              <w:t>3/30/2025</w:t>
+            </w:r>
           </w:p>
         </w:tc>
         <w:tc>
           <w:tcPr>
-            <w:tcW w:w="3775" w:type="dxa"/>
+            <w:tcW w:w="3738" w:type="dxa"/>
           </w:tcPr>
           <w:p>
             <w:pPr>
@@ -2269,6 +2494,58 @@
                 <w:szCs w:val="22"/>
               </w:rPr>
             </w:pPr>
+            <w:r>
+              <w:rPr>
+                <w:rFonts w:asciiTheme="minorHAnsi" w:hAnsiTheme="minorHAnsi" w:cstheme="minorHAnsi"/>
+                <w:sz w:val="22"/>
+                <w:szCs w:val="22"/>
+              </w:rPr>
+              <w:t xml:space="preserve">There are several reports that rely on household </w:t>
+            </w:r>
+            <w:proofErr w:type="gramStart"/>
+            <w:r>
+              <w:rPr>
+                <w:rFonts w:asciiTheme="minorHAnsi" w:hAnsiTheme="minorHAnsi" w:cstheme="minorHAnsi"/>
+                <w:sz w:val="22"/>
+                <w:szCs w:val="22"/>
+              </w:rPr>
+              <w:t>number</w:t>
+            </w:r>
+            <w:proofErr w:type="gramEnd"/>
+            <w:r>
+              <w:rPr>
+                <w:rFonts w:asciiTheme="minorHAnsi" w:hAnsiTheme="minorHAnsi" w:cstheme="minorHAnsi"/>
+                <w:sz w:val="22"/>
+                <w:szCs w:val="22"/>
+              </w:rPr>
+              <w:t xml:space="preserve"> and need to adopt new </w:t>
+            </w:r>
+            <w:proofErr w:type="gramStart"/>
+            <w:r>
+              <w:rPr>
+                <w:rFonts w:asciiTheme="minorHAnsi" w:hAnsiTheme="minorHAnsi" w:cstheme="minorHAnsi"/>
+                <w:sz w:val="22"/>
+                <w:szCs w:val="22"/>
+              </w:rPr>
+              <w:t>key</w:t>
+            </w:r>
+            <w:proofErr w:type="gramEnd"/>
+            <w:r>
+              <w:rPr>
+                <w:rFonts w:asciiTheme="minorHAnsi" w:hAnsiTheme="minorHAnsi" w:cstheme="minorHAnsi"/>
+                <w:sz w:val="22"/>
+                <w:szCs w:val="22"/>
+              </w:rPr>
+              <w:t>. Status Page already has been transitioned to the portfolio key for a more holistic grouping of the relationship, with great feedback from Credit/Commercial side for accura</w:t>
+            </w:r>
+            <w:r>
+              <w:rPr>
+                <w:rFonts w:asciiTheme="minorHAnsi" w:hAnsiTheme="minorHAnsi" w:cstheme="minorHAnsi"/>
+                <w:sz w:val="22"/>
+                <w:szCs w:val="22"/>
+              </w:rPr>
+              <w:t>cy.</w:t>
+            </w:r>
           </w:p>
         </w:tc>
       </w:tr>
@@ -2278,7 +2555,7 @@
         </w:trPr>
         <w:tc>
           <w:tcPr>
-            <w:tcW w:w="3300" w:type="dxa"/>
+            <w:tcW w:w="3278" w:type="dxa"/>
           </w:tcPr>
           <w:p>
             <w:pPr>
@@ -2289,43 +2566,65 @@
                 <w:szCs w:val="22"/>
               </w:rPr>
             </w:pPr>
+            <w:r>
+              <w:rPr>
+                <w:rFonts w:asciiTheme="minorHAnsi" w:hAnsiTheme="minorHAnsi" w:cstheme="minorHAnsi"/>
+                <w:sz w:val="22"/>
+                <w:szCs w:val="22"/>
+              </w:rPr>
+              <w:t>Store Portfolio Key in New Field in COCC</w:t>
+            </w:r>
           </w:p>
         </w:tc>
         <w:tc>
           <w:tcPr>
-            <w:tcW w:w="1142" w:type="dxa"/>
+            <w:tcW w:w="1167" w:type="dxa"/>
           </w:tcPr>
           <w:p>
             <w:pPr>
               <w:spacing w:before="120"/>
-              <w:ind w:left="261"/>
               <w:rPr>
                 <w:rFonts w:asciiTheme="minorHAnsi" w:hAnsiTheme="minorHAnsi" w:cstheme="minorHAnsi"/>
                 <w:sz w:val="22"/>
                 <w:szCs w:val="22"/>
               </w:rPr>
             </w:pPr>
+            <w:r>
+              <w:rPr>
+                <w:rFonts w:asciiTheme="minorHAnsi" w:hAnsiTheme="minorHAnsi" w:cstheme="minorHAnsi"/>
+                <w:sz w:val="22"/>
+                <w:szCs w:val="22"/>
+              </w:rPr>
+              <w:t>3/30/2025</w:t>
+            </w:r>
           </w:p>
         </w:tc>
         <w:tc>
           <w:tcPr>
-            <w:tcW w:w="1133" w:type="dxa"/>
+            <w:tcW w:w="1167" w:type="dxa"/>
           </w:tcPr>
           <w:p>
             <w:pPr>
               <w:spacing w:before="120"/>
-              <w:ind w:left="261"/>
               <w:rPr>
                 <w:rFonts w:asciiTheme="minorHAnsi" w:hAnsiTheme="minorHAnsi" w:cstheme="minorHAnsi"/>
                 <w:sz w:val="22"/>
                 <w:szCs w:val="22"/>
               </w:rPr>
             </w:pPr>
+            <w:r>
+              <w:rPr>
+                <w:rFonts w:asciiTheme="minorHAnsi" w:hAnsiTheme="minorHAnsi" w:cstheme="minorHAnsi"/>
+                <w:sz w:val="22"/>
+                <w:szCs w:val="22"/>
+              </w:rPr>
+              <w:t>6/17/2025</w:t>
+            </w:r>
           </w:p>
         </w:tc>
         <w:tc>
           <w:tcPr>
-            <w:tcW w:w="3775" w:type="dxa"/>
+            <w:tcW w:w="3738" w:type="dxa"/>
           </w:tcPr>
           <w:p>
             <w:pPr>
@@ -2337,6 +2636,251 @@
                 <w:szCs w:val="22"/>
               </w:rPr>
             </w:pPr>
+            <w:r>
+              <w:rPr>
+                <w:rFonts w:asciiTheme="minorHAnsi" w:hAnsiTheme="minorHAnsi" w:cstheme="minorHAnsi"/>
+                <w:sz w:val="22"/>
+                <w:szCs w:val="22"/>
+              </w:rPr>
+              <w:t>Storage the Portfolio Key in COCC for centralization. Progress stalled here due to</w:t>
+            </w:r>
+            <w:r>
+              <w:rPr>
+                <w:rFonts w:asciiTheme="minorHAnsi" w:hAnsiTheme="minorHAnsi" w:cstheme="minorHAnsi"/>
+                <w:sz w:val="22"/>
+                <w:szCs w:val="22"/>
+              </w:rPr>
+              <w:t xml:space="preserve"> several</w:t>
+            </w:r>
+            <w:r>
+              <w:rPr>
+                <w:rFonts w:asciiTheme="minorHAnsi" w:hAnsiTheme="minorHAnsi" w:cstheme="minorHAnsi"/>
+                <w:sz w:val="22"/>
+                <w:szCs w:val="22"/>
+              </w:rPr>
+              <w:t xml:space="preserve"> failure</w:t>
+            </w:r>
+            <w:r>
+              <w:rPr>
+                <w:rFonts w:asciiTheme="minorHAnsi" w:hAnsiTheme="minorHAnsi" w:cstheme="minorHAnsi"/>
+                <w:sz w:val="22"/>
+                <w:szCs w:val="22"/>
+              </w:rPr>
+              <w:t>s</w:t>
+            </w:r>
+            <w:r>
+              <w:rPr>
+                <w:rFonts w:asciiTheme="minorHAnsi" w:hAnsiTheme="minorHAnsi" w:cstheme="minorHAnsi"/>
+                <w:sz w:val="22"/>
+                <w:szCs w:val="22"/>
+              </w:rPr>
+              <w:t xml:space="preserve"> to upload the file,</w:t>
+            </w:r>
+            <w:r>
+              <w:rPr>
+                <w:rFonts w:asciiTheme="minorHAnsi" w:hAnsiTheme="minorHAnsi" w:cstheme="minorHAnsi"/>
+                <w:sz w:val="22"/>
+                <w:szCs w:val="22"/>
+              </w:rPr>
+              <w:t xml:space="preserve"> troubleshooting,</w:t>
+            </w:r>
+            <w:r>
+              <w:rPr>
+                <w:rFonts w:asciiTheme="minorHAnsi" w:hAnsiTheme="minorHAnsi" w:cstheme="minorHAnsi"/>
+                <w:sz w:val="22"/>
+                <w:szCs w:val="22"/>
+              </w:rPr>
+              <w:t xml:space="preserve"> communication, and </w:t>
+            </w:r>
+            <w:r>
+              <w:rPr>
+                <w:rFonts w:asciiTheme="minorHAnsi" w:hAnsiTheme="minorHAnsi" w:cstheme="minorHAnsi"/>
+                <w:sz w:val="22"/>
+                <w:szCs w:val="22"/>
+              </w:rPr>
+              <w:t>competing</w:t>
+            </w:r>
+            <w:r>
+              <w:rPr>
+                <w:rFonts w:asciiTheme="minorHAnsi" w:hAnsiTheme="minorHAnsi" w:cstheme="minorHAnsi"/>
+                <w:sz w:val="22"/>
+                <w:szCs w:val="22"/>
+              </w:rPr>
+              <w:t xml:space="preserve"> priorities.</w:t>
+            </w:r>
+          </w:p>
+        </w:tc>
+      </w:tr>
+      <w:tr>
+        <w:trPr>
+          <w:trHeight w:val="20"/>
+        </w:trPr>
+        <w:tc>
+          <w:tcPr>
+            <w:tcW w:w="3278" w:type="dxa"/>
+          </w:tcPr>
+          <w:p>
+            <w:pPr>
+              <w:rPr>
+                <w:rFonts w:ascii="Calibri" w:hAnsi="Calibri" w:cs="Calibri"/>
+                <w:color w:val="000000"/>
+                <w:sz w:val="22"/>
+                <w:szCs w:val="22"/>
+              </w:rPr>
+            </w:pPr>
+            <w:r>
+              <w:rPr>
+                <w:rFonts w:ascii="Calibri" w:hAnsi="Calibri" w:cs="Calibri"/>
+                <w:color w:val="000000"/>
+                <w:sz w:val="22"/>
+                <w:szCs w:val="22"/>
+              </w:rPr>
+              <w:t>Defined Best Practices for each Business Line to keep unified relationship key clean &amp; accurate</w:t>
+            </w:r>
+          </w:p>
+          <w:p>
+            <w:pPr>
+              <w:spacing w:before="120"/>
+              <w:rPr>
+                <w:rFonts w:asciiTheme="minorHAnsi" w:hAnsiTheme="minorHAnsi" w:cstheme="minorHAnsi"/>
+                <w:sz w:val="22"/>
+                <w:szCs w:val="22"/>
+              </w:rPr>
+            </w:pPr>
+          </w:p>
+        </w:tc>
+        <w:tc>
+          <w:tcPr>
+            <w:tcW w:w="1167" w:type="dxa"/>
+          </w:tcPr>
+          <w:p>
+            <w:pPr>
+              <w:spacing w:before="120"/>
+              <w:rPr>
+                <w:rFonts w:asciiTheme="minorHAnsi" w:hAnsiTheme="minorHAnsi" w:cstheme="minorHAnsi"/>
+                <w:sz w:val="22"/>
+                <w:szCs w:val="22"/>
+              </w:rPr>
+            </w:pPr>
+            <w:r>
+              <w:rPr>
+                <w:rFonts w:asciiTheme="minorHAnsi" w:hAnsiTheme="minorHAnsi" w:cstheme="minorHAnsi"/>
+                <w:sz w:val="22"/>
+                <w:szCs w:val="22"/>
+              </w:rPr>
+              <w:t>3/30/2025</w:t>
+            </w:r>
+          </w:p>
+        </w:tc>
+        <w:tc>
+          <w:tcPr>
+            <w:tcW w:w="1167" w:type="dxa"/>
+          </w:tcPr>
+          <w:p>
+            <w:pPr>
+              <w:spacing w:before="120"/>
+              <w:rPr>
+                <w:rFonts w:asciiTheme="minorHAnsi" w:hAnsiTheme="minorHAnsi" w:cstheme="minorHAnsi"/>
+                <w:sz w:val="22"/>
+                <w:szCs w:val="22"/>
+              </w:rPr>
+            </w:pPr>
+            <w:r>
+              <w:rPr>
+                <w:rFonts w:asciiTheme="minorHAnsi" w:hAnsiTheme="minorHAnsi" w:cstheme="minorHAnsi"/>
+                <w:sz w:val="22"/>
+                <w:szCs w:val="22"/>
+              </w:rPr>
+              <w:t>3/30/2025</w:t>
+            </w:r>
+          </w:p>
+        </w:tc>
+        <w:tc>
+          <w:tcPr>
+            <w:tcW w:w="3738" w:type="dxa"/>
+          </w:tcPr>
+          <w:p>
+            <w:pPr>
+              <w:spacing w:before="120"/>
+              <w:ind w:left="261"/>
+              <w:rPr>
+                <w:rFonts w:asciiTheme="minorHAnsi" w:hAnsiTheme="minorHAnsi" w:cstheme="minorHAnsi"/>
+                <w:sz w:val="22"/>
+                <w:szCs w:val="22"/>
+              </w:rPr>
+            </w:pPr>
+            <w:proofErr w:type="gramStart"/>
+            <w:r>
+              <w:rPr>
+                <w:rFonts w:asciiTheme="minorHAnsi" w:hAnsiTheme="minorHAnsi" w:cstheme="minorHAnsi"/>
+                <w:sz w:val="22"/>
+                <w:szCs w:val="22"/>
+              </w:rPr>
+              <w:t>System</w:t>
+            </w:r>
+            <w:proofErr w:type="gramEnd"/>
+            <w:r>
+              <w:rPr>
+                <w:rFonts w:asciiTheme="minorHAnsi" w:hAnsiTheme="minorHAnsi" w:cstheme="minorHAnsi"/>
+                <w:sz w:val="22"/>
+                <w:szCs w:val="22"/>
+              </w:rPr>
+              <w:t xml:space="preserve"> has been developed for </w:t>
+            </w:r>
+            <w:proofErr w:type="gramStart"/>
+            <w:r>
+              <w:rPr>
+                <w:rFonts w:asciiTheme="minorHAnsi" w:hAnsiTheme="minorHAnsi" w:cstheme="minorHAnsi"/>
+                <w:sz w:val="22"/>
+                <w:szCs w:val="22"/>
+              </w:rPr>
+              <w:t>generation</w:t>
+            </w:r>
+            <w:proofErr w:type="gramEnd"/>
+            <w:r>
+              <w:rPr>
+                <w:rFonts w:asciiTheme="minorHAnsi" w:hAnsiTheme="minorHAnsi" w:cstheme="minorHAnsi"/>
+                <w:sz w:val="22"/>
+                <w:szCs w:val="22"/>
+              </w:rPr>
+              <w:t xml:space="preserve"> of the </w:t>
+            </w:r>
+            <w:proofErr w:type="gramStart"/>
+            <w:r>
+              <w:rPr>
+                <w:rFonts w:asciiTheme="minorHAnsi" w:hAnsiTheme="minorHAnsi" w:cstheme="minorHAnsi"/>
+                <w:sz w:val="22"/>
+                <w:szCs w:val="22"/>
+              </w:rPr>
+              <w:t>key</w:t>
+            </w:r>
+            <w:proofErr w:type="gramEnd"/>
+            <w:r>
+              <w:rPr>
+                <w:rFonts w:asciiTheme="minorHAnsi" w:hAnsiTheme="minorHAnsi" w:cstheme="minorHAnsi"/>
+                <w:sz w:val="22"/>
+                <w:szCs w:val="22"/>
+              </w:rPr>
+              <w:t xml:space="preserve"> on daily </w:t>
+            </w:r>
+            <w:proofErr w:type="gramStart"/>
+            <w:r>
+              <w:rPr>
+                <w:rFonts w:asciiTheme="minorHAnsi" w:hAnsiTheme="minorHAnsi" w:cstheme="minorHAnsi"/>
+                <w:sz w:val="22"/>
+                <w:szCs w:val="22"/>
+              </w:rPr>
+              <w:t>cadence</w:t>
+            </w:r>
+            <w:proofErr w:type="gramEnd"/>
+            <w:r>
+              <w:rPr>
+                <w:rFonts w:asciiTheme="minorHAnsi" w:hAnsiTheme="minorHAnsi" w:cstheme="minorHAnsi"/>
+                <w:sz w:val="22"/>
+                <w:szCs w:val="22"/>
+              </w:rPr>
+              <w:t xml:space="preserve"> and this gets updated to COCC on a weekly basis</w:t>
+            </w:r>
           </w:p>
         </w:tc>
       </w:tr>
@@ -3762,182 +4306,12 @@
     <w:p>
       <w:pPr>
         <w:rPr>
-          <w:rFonts w:asciiTheme="minorHAnsi" w:hAnsiTheme="minorHAnsi"/>
+          <w:rFonts w:asciiTheme="minorHAnsi" w:hAnsiTheme="minorHAnsi" w:cs="Arial"/>
+          <w:i/>
           <w:sz w:val="22"/>
           <w:szCs w:val="22"/>
         </w:rPr>
       </w:pPr>
-      <w:r>
-        <w:rPr>
-          <w:rFonts w:asciiTheme="minorHAnsi" w:hAnsiTheme="minorHAnsi"/>
-          <w:i/>
-          <w:noProof/>
-          <w:sz w:val="22"/>
-          <w:szCs w:val="22"/>
-        </w:rPr>
-        <mc:AlternateContent>
-          <mc:Choice Requires="wps">
-            <w:drawing>
-              <wp:anchor distT="0" distB="0" distL="114300" distR="114300" simplePos="0" relativeHeight="251659264" behindDoc="0" locked="0" layoutInCell="1" allowOverlap="1" wp14:anchorId="6542DB1E" wp14:editId="79AACCEB">
-                <wp:simplePos x="0" y="0"/>
-                <wp:positionH relativeFrom="margin">
-                  <wp:align>left</wp:align>
-                </wp:positionH>
-                <wp:positionV relativeFrom="paragraph">
-                  <wp:posOffset>173990</wp:posOffset>
-                </wp:positionV>
-                <wp:extent cx="5743575" cy="809625"/>
-                <wp:effectExtent l="0" t="0" r="28575" b="28575"/>
-                <wp:wrapNone/>
-                <wp:docPr id="1" name="Text Box 1"/>
-                <wp:cNvGraphicFramePr/>
-                <a:graphic xmlns:a="http://schemas.openxmlformats.org/drawingml/2006/main">
-                  <a:graphicData uri="http://schemas.microsoft.com/office/word/2010/wordprocessingShape">
-                    <wps:wsp>
-                      <wps:cNvSpPr txBox="1"/>
-                      <wps:spPr>
-                        <a:xfrm>
-                          <a:off x="0" y="0"/>
-                          <a:ext cx="5743575" cy="809625"/>
-                        </a:xfrm>
-                        <a:prstGeom prst="rect">
-                          <a:avLst/>
-                        </a:prstGeom>
-                        <a:solidFill>
-                          <a:schemeClr val="lt1"/>
-                        </a:solidFill>
-                        <a:ln w="6350">
-                          <a:solidFill>
-                            <a:prstClr val="black"/>
-                          </a:solidFill>
-                        </a:ln>
-                      </wps:spPr>
-                      <wps:txbx>
-                        <w:txbxContent>
-                          <w:p>
-                            <w:pPr>
-                              <w:rPr>
-                                <w:rFonts w:asciiTheme="minorHAnsi" w:hAnsiTheme="minorHAnsi"/>
-                                <w:sz w:val="22"/>
-                                <w:szCs w:val="22"/>
-                              </w:rPr>
-                            </w:pPr>
-                          </w:p>
-                          <w:p>
-                            <w:pPr>
-                              <w:rPr>
-                                <w:rFonts w:asciiTheme="minorHAnsi" w:hAnsiTheme="minorHAnsi"/>
-                                <w:sz w:val="22"/>
-                                <w:szCs w:val="22"/>
-                              </w:rPr>
-                            </w:pPr>
-                            <w:r>
-                              <w:rPr>
-                                <w:rFonts w:asciiTheme="minorHAnsi" w:hAnsiTheme="minorHAnsi"/>
-                                <w:sz w:val="22"/>
-                                <w:szCs w:val="22"/>
-                              </w:rPr>
-                              <w:t xml:space="preserve">Internal testing/validation against COCC relationship summary screen, Status Pages on Commercial side that are reviewed by Credit Analysts/Portfolio Managers who understand the complex relationships. </w:t>
-                            </w:r>
-                          </w:p>
-                          <w:p>
-                            <w:pPr>
-                              <w:rPr>
-                                <w:rFonts w:asciiTheme="minorHAnsi" w:hAnsiTheme="minorHAnsi"/>
-                                <w:sz w:val="22"/>
-                                <w:szCs w:val="22"/>
-                              </w:rPr>
-                            </w:pPr>
-                          </w:p>
-                          <w:p>
-                            <w:pPr>
-                              <w:rPr>
-                                <w:rFonts w:asciiTheme="minorHAnsi" w:hAnsiTheme="minorHAnsi"/>
-                                <w:sz w:val="22"/>
-                                <w:szCs w:val="22"/>
-                              </w:rPr>
-                            </w:pPr>
-                          </w:p>
-                          <w:p/>
-                        </w:txbxContent>
-                      </wps:txbx>
-                      <wps:bodyPr rot="0" spcFirstLastPara="0" vertOverflow="overflow" horzOverflow="overflow" vert="horz" wrap="square" lIns="91440" tIns="45720" rIns="91440" bIns="45720" numCol="1" spcCol="0" rtlCol="0" fromWordArt="0" anchor="t" anchorCtr="0" forceAA="0" compatLnSpc="1">
-                        <a:prstTxWarp prst="textNoShape">
-                          <a:avLst/>
-                        </a:prstTxWarp>
-                        <a:noAutofit/>
-                      </wps:bodyPr>
-                    </wps:wsp>
-                  </a:graphicData>
-                </a:graphic>
-                <wp14:sizeRelV relativeFrom="margin">
-                  <wp14:pctHeight>0</wp14:pctHeight>
-                </wp14:sizeRelV>
-              </wp:anchor>
-            </w:drawing>
-          </mc:Choice>
-          <mc:Fallback>
-            <w:pict>
-              <v:shapetype w14:anchorId="6542DB1E" id="_x0000_t202" coordsize="21600,21600" o:spt="202" path="m,l,21600r21600,l21600,xe">
-                <v:stroke joinstyle="miter"/>
-                <v:path gradientshapeok="t" o:connecttype="rect"/>
-              </v:shapetype>
-              <v:shape id="Text Box 1" o:spid="_x0000_s1026" type="#_x0000_t202" style="position:absolute;margin-left:0;margin-top:13.7pt;width:452.25pt;height:63.75pt;z-index:251659264;visibility:visible;mso-wrap-style:square;mso-height-percent:0;mso-wrap-distance-left:9pt;mso-wrap-distance-top:0;mso-wrap-distance-right:9pt;mso-wrap-distance-bottom:0;mso-position-horizontal:left;mso-position-horizontal-relative:margin;mso-position-vertical:absolute;mso-position-vertical-relative:text;mso-height-percent:0;mso-height-relative:margin;v-text-anchor:top" o:gfxdata="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" fillcolor="white [3201]" strokeweight=".5pt">
-                <v:textbox>
-                  <w:txbxContent>
-                    <w:p>
-                      <w:pPr>
-                        <w:rPr>
-                          <w:rFonts w:asciiTheme="minorHAnsi" w:hAnsiTheme="minorHAnsi"/>
-                          <w:sz w:val="22"/>
-                          <w:szCs w:val="22"/>
-                        </w:rPr>
-                      </w:pPr>
-                    </w:p>
-                    <w:p>
-                      <w:pPr>
-                        <w:rPr>
-                          <w:rFonts w:asciiTheme="minorHAnsi" w:hAnsiTheme="minorHAnsi"/>
-                          <w:sz w:val="22"/>
-                          <w:szCs w:val="22"/>
-                        </w:rPr>
-                      </w:pPr>
-                      <w:r>
-                        <w:rPr>
-                          <w:rFonts w:asciiTheme="minorHAnsi" w:hAnsiTheme="minorHAnsi"/>
-                          <w:sz w:val="22"/>
-                          <w:szCs w:val="22"/>
-                        </w:rPr>
-                        <w:t xml:space="preserve">Internal testing/validation against COCC relationship summary screen, Status Pages on Commercial side that are reviewed by Credit Analysts/Portfolio Managers who understand the complex relationships. </w:t>
-                      </w:r>
-                    </w:p>
-                    <w:p>
-                      <w:pPr>
-                        <w:rPr>
-                          <w:rFonts w:asciiTheme="minorHAnsi" w:hAnsiTheme="minorHAnsi"/>
-                          <w:sz w:val="22"/>
-                          <w:szCs w:val="22"/>
-                        </w:rPr>
-                      </w:pPr>
-                    </w:p>
-                    <w:p>
-                      <w:pPr>
-                        <w:rPr>
-                          <w:rFonts w:asciiTheme="minorHAnsi" w:hAnsiTheme="minorHAnsi"/>
-                          <w:sz w:val="22"/>
-                          <w:szCs w:val="22"/>
-                        </w:rPr>
-                      </w:pPr>
-                    </w:p>
-                    <w:p/>
-                  </w:txbxContent>
-                </v:textbox>
-                <w10:wrap anchorx="margin"/>
-              </v:shape>
-            </w:pict>
-          </mc:Fallback>
-        </mc:AlternateContent>
-      </w:r>
       <w:r>
         <w:rPr>
           <w:rFonts w:asciiTheme="minorHAnsi" w:hAnsiTheme="minorHAnsi" w:cs="Arial"/>
@@ -3945,8 +4319,37 @@
           <w:sz w:val="22"/>
           <w:szCs w:val="22"/>
         </w:rPr>
-        <w:t>Describe quality assurance, i.e, what you have carried out to ensure quality results</w:t>
+        <w:t xml:space="preserve">Describe quality assurance, </w:t>
       </w:r>
+      <w:proofErr w:type="spellStart"/>
+      <w:r>
+        <w:rPr>
+          <w:rFonts w:asciiTheme="minorHAnsi" w:hAnsiTheme="minorHAnsi" w:cs="Arial"/>
+          <w:i/>
+          <w:sz w:val="22"/>
+          <w:szCs w:val="22"/>
+        </w:rPr>
+        <w:t>i.e</w:t>
+      </w:r>
+      <w:proofErr w:type="spellEnd"/>
+      <w:r>
+        <w:rPr>
+          <w:rFonts w:asciiTheme="minorHAnsi" w:hAnsiTheme="minorHAnsi" w:cs="Arial"/>
+          <w:i/>
+          <w:sz w:val="22"/>
+          <w:szCs w:val="22"/>
+        </w:rPr>
+        <w:t>, what you have carried out to ensure quality results</w:t>
+      </w:r>
+    </w:p>
+    <w:p>
+      <w:pPr>
+        <w:rPr>
+          <w:rFonts w:asciiTheme="minorHAnsi" w:hAnsiTheme="minorHAnsi"/>
+          <w:sz w:val="22"/>
+          <w:szCs w:val="22"/>
+        </w:rPr>
+      </w:pPr>
     </w:p>
     <w:p>
       <w:pPr>
@@ -3958,6 +4361,165 @@
         </w:rPr>
       </w:pPr>
     </w:p>
+    <w:tbl>
+      <w:tblPr>
+        <w:tblW w:w="0" w:type="auto"/>
+        <w:tblBorders>
+          <w:top w:val="single" w:sz="4" w:space="0" w:color="auto"/>
+          <w:left w:val="single" w:sz="4" w:space="0" w:color="auto"/>
+          <w:bottom w:val="single" w:sz="4" w:space="0" w:color="auto"/>
+          <w:right w:val="single" w:sz="4" w:space="0" w:color="auto"/>
+          <w:insideH w:val="single" w:sz="4" w:space="0" w:color="auto"/>
+          <w:insideV w:val="single" w:sz="4" w:space="0" w:color="auto"/>
+        </w:tblBorders>
+        <w:tblLook w:val="0000" w:firstRow="0" w:lastRow="0" w:firstColumn="0" w:lastColumn="0" w:noHBand="0" w:noVBand="0"/>
+      </w:tblPr>
+      <w:tblGrid>
+        <w:gridCol w:w="9350"/>
+      </w:tblGrid>
+      <w:tr>
+        <w:tc>
+          <w:tcPr>
+            <w:tcW w:w="9576" w:type="dxa"/>
+          </w:tcPr>
+          <w:p>
+            <w:pPr>
+              <w:rPr>
+                <w:rFonts w:asciiTheme="minorHAnsi" w:hAnsiTheme="minorHAnsi"/>
+                <w:sz w:val="22"/>
+                <w:szCs w:val="22"/>
+              </w:rPr>
+            </w:pPr>
+            <w:bookmarkStart w:id="1" w:name="_Hlk207864108"/>
+            <w:r>
+              <w:rPr>
+                <w:rFonts w:asciiTheme="minorHAnsi" w:hAnsiTheme="minorHAnsi"/>
+                <w:sz w:val="22"/>
+                <w:szCs w:val="22"/>
+              </w:rPr>
+              <w:t xml:space="preserve">Internal testing/validation against COCC relationship summary screen was performed during development and is continuously monitored for edge cases. Status Pages on </w:t>
+            </w:r>
+            <w:proofErr w:type="gramStart"/>
+            <w:r>
+              <w:rPr>
+                <w:rFonts w:asciiTheme="minorHAnsi" w:hAnsiTheme="minorHAnsi"/>
+                <w:sz w:val="22"/>
+                <w:szCs w:val="22"/>
+              </w:rPr>
+              <w:t>Commercial</w:t>
+            </w:r>
+            <w:proofErr w:type="gramEnd"/>
+            <w:r>
+              <w:rPr>
+                <w:rFonts w:asciiTheme="minorHAnsi" w:hAnsiTheme="minorHAnsi"/>
+                <w:sz w:val="22"/>
+                <w:szCs w:val="22"/>
+              </w:rPr>
+              <w:t xml:space="preserve"> side that are reviewed by Credit Analysts/Portfolio Managers who understand </w:t>
+            </w:r>
+            <w:proofErr w:type="gramStart"/>
+            <w:r>
+              <w:rPr>
+                <w:rFonts w:asciiTheme="minorHAnsi" w:hAnsiTheme="minorHAnsi"/>
+                <w:sz w:val="22"/>
+                <w:szCs w:val="22"/>
+              </w:rPr>
+              <w:t>the complex</w:t>
+            </w:r>
+            <w:proofErr w:type="gramEnd"/>
+            <w:r>
+              <w:rPr>
+                <w:rFonts w:asciiTheme="minorHAnsi" w:hAnsiTheme="minorHAnsi"/>
+                <w:sz w:val="22"/>
+                <w:szCs w:val="22"/>
+              </w:rPr>
+              <w:t xml:space="preserve"> relationships. On </w:t>
+            </w:r>
+            <w:proofErr w:type="gramStart"/>
+            <w:r>
+              <w:rPr>
+                <w:rFonts w:asciiTheme="minorHAnsi" w:hAnsiTheme="minorHAnsi"/>
+                <w:sz w:val="22"/>
+                <w:szCs w:val="22"/>
+              </w:rPr>
+              <w:t>Deposit</w:t>
+            </w:r>
+            <w:proofErr w:type="gramEnd"/>
+            <w:r>
+              <w:rPr>
+                <w:rFonts w:asciiTheme="minorHAnsi" w:hAnsiTheme="minorHAnsi"/>
+                <w:sz w:val="22"/>
+                <w:szCs w:val="22"/>
+              </w:rPr>
+              <w:t xml:space="preserve"> side</w:t>
+            </w:r>
+            <w:r>
+              <w:rPr>
+                <w:rFonts w:asciiTheme="minorHAnsi" w:hAnsiTheme="minorHAnsi"/>
+                <w:sz w:val="22"/>
+                <w:szCs w:val="22"/>
+              </w:rPr>
+              <w:t xml:space="preserve">, a concentration of deposits report was created and reviewed by Finance and this </w:t>
+            </w:r>
+            <w:proofErr w:type="gramStart"/>
+            <w:r>
+              <w:rPr>
+                <w:rFonts w:asciiTheme="minorHAnsi" w:hAnsiTheme="minorHAnsi"/>
+                <w:sz w:val="22"/>
+                <w:szCs w:val="22"/>
+              </w:rPr>
+              <w:t>help</w:t>
+            </w:r>
+            <w:proofErr w:type="gramEnd"/>
+            <w:r>
+              <w:rPr>
+                <w:rFonts w:asciiTheme="minorHAnsi" w:hAnsiTheme="minorHAnsi"/>
+                <w:sz w:val="22"/>
+                <w:szCs w:val="22"/>
+              </w:rPr>
+              <w:t xml:space="preserve"> identify monster </w:t>
+            </w:r>
+            <w:proofErr w:type="gramStart"/>
+            <w:r>
+              <w:rPr>
+                <w:rFonts w:asciiTheme="minorHAnsi" w:hAnsiTheme="minorHAnsi"/>
+                <w:sz w:val="22"/>
+                <w:szCs w:val="22"/>
+              </w:rPr>
+              <w:t>household</w:t>
+            </w:r>
+            <w:proofErr w:type="gramEnd"/>
+            <w:r>
+              <w:rPr>
+                <w:rFonts w:asciiTheme="minorHAnsi" w:hAnsiTheme="minorHAnsi"/>
+                <w:sz w:val="22"/>
+                <w:szCs w:val="22"/>
+              </w:rPr>
+              <w:t xml:space="preserve"> with specific shared attributes (being assigned to 29 </w:t>
+            </w:r>
+            <w:proofErr w:type="spellStart"/>
+            <w:r>
+              <w:rPr>
+                <w:rFonts w:asciiTheme="minorHAnsi" w:hAnsiTheme="minorHAnsi"/>
+                <w:sz w:val="22"/>
+                <w:szCs w:val="22"/>
+              </w:rPr>
+              <w:t>broadway</w:t>
+            </w:r>
+            <w:proofErr w:type="spellEnd"/>
+            <w:r>
+              <w:rPr>
+                <w:rFonts w:asciiTheme="minorHAnsi" w:hAnsiTheme="minorHAnsi"/>
+                <w:sz w:val="22"/>
+                <w:szCs w:val="22"/>
+              </w:rPr>
+              <w:t xml:space="preserve"> as a link, having ownership roles across law accounts affecting RI Bar &amp; MA IOLTA Committee)</w:t>
+            </w:r>
+          </w:p>
+        </w:tc>
+      </w:tr>
+      <w:bookmarkEnd w:id="1"/>
+    </w:tbl>
     <w:p>
       <w:pPr>
         <w:rPr>
@@ -3983,7 +4545,6 @@
         <w:pStyle w:val="Heading3"/>
       </w:pPr>
       <w:r>
-        <w:lastRenderedPageBreak/>
         <w:t>Efficiencies Gained</w:t>
       </w:r>
     </w:p>
@@ -4048,6 +4609,48 @@
                                 <w:szCs w:val="22"/>
                               </w:rPr>
                             </w:pPr>
+                            <w:r>
+                              <w:rPr>
+                                <w:rFonts w:asciiTheme="minorHAnsi" w:hAnsiTheme="minorHAnsi"/>
+                                <w:sz w:val="22"/>
+                                <w:szCs w:val="22"/>
+                              </w:rPr>
+                              <w:t>Incredible efficiency over creating &amp; maintaining something like this by hand or through manual effort. Allows deeper insight into customers/segments and already powers a host of downstream reports and processes.</w:t>
+                            </w:r>
+                            <w:r>
+                              <w:rPr>
+                                <w:rFonts w:asciiTheme="minorHAnsi" w:hAnsiTheme="minorHAnsi"/>
+                                <w:sz w:val="22"/>
+                                <w:szCs w:val="22"/>
+                              </w:rPr>
+                              <w:t xml:space="preserve"> </w:t>
+                            </w:r>
+                            <w:r>
+                              <w:rPr>
+                                <w:rFonts w:asciiTheme="minorHAnsi" w:hAnsiTheme="minorHAnsi"/>
+                                <w:sz w:val="22"/>
+                                <w:szCs w:val="22"/>
+                              </w:rPr>
+                              <w:t xml:space="preserve">The system includes ability to modify logic to handle complexities </w:t>
+                            </w:r>
+                            <w:proofErr w:type="gramStart"/>
+                            <w:r>
+                              <w:rPr>
+                                <w:rFonts w:asciiTheme="minorHAnsi" w:hAnsiTheme="minorHAnsi"/>
+                                <w:sz w:val="22"/>
+                                <w:szCs w:val="22"/>
+                              </w:rPr>
+                              <w:t>as long as</w:t>
+                            </w:r>
+                            <w:proofErr w:type="gramEnd"/>
+                            <w:r>
+                              <w:rPr>
+                                <w:rFonts w:asciiTheme="minorHAnsi" w:hAnsiTheme="minorHAnsi"/>
+                                <w:sz w:val="22"/>
+                                <w:szCs w:val="22"/>
+                              </w:rPr>
+                              <w:t xml:space="preserve"> the rules can be defined and broadly applicable</w:t>
+                            </w:r>
                           </w:p>
                           <w:p>
                             <w:pPr>
@@ -4057,14 +4660,6 @@
                                 <w:szCs w:val="22"/>
                               </w:rPr>
                             </w:pPr>
-                            <w:r>
-                              <w:rPr>
-                                <w:rFonts w:asciiTheme="minorHAnsi" w:hAnsiTheme="minorHAnsi"/>
-                                <w:sz w:val="22"/>
-                                <w:szCs w:val="22"/>
-                              </w:rPr>
-                              <w:t>Incredible efficiency over creating &amp; maintaining something like this by hand or through manual effort. Allows deeper insight into customers/segments and already powers a host of downstream reports and processes.</w:t>
-                            </w:r>
                           </w:p>
                           <w:p>
                             <w:pPr>
@@ -4104,18 +4699,13 @@
           </mc:Choice>
           <mc:Fallback>
             <w:pict>
-              <v:shape w14:anchorId="1A85387E" id="Text Box 4" o:spid="_x0000_s1027" type="#_x0000_t202" style="position:absolute;margin-left:0;margin-top:13.05pt;width:452.25pt;height:61.5pt;z-index:251661312;visibility:visible;mso-wrap-style:square;mso-height-percent:0;mso-wrap-distance-left:9pt;mso-wrap-distance-top:0;mso-wrap-distance-right:9pt;mso-wrap-distance-bottom:0;mso-position-horizontal:left;mso-position-horizontal-relative:margin;mso-position-vertical:absolute;mso-position-vertical-relative:text;mso-height-percent:0;mso-height-relative:margin;v-text-anchor:top" o:gfxdata="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" fillcolor="white [3201]" strokeweight=".5pt">
+              <v:shapetype w14:anchorId="1A85387E" id="_x0000_t202" coordsize="21600,21600" o:spt="202" path="m,l,21600r21600,l21600,xe">
+                <v:stroke joinstyle="miter"/>
+                <v:path gradientshapeok="t" o:connecttype="rect"/>
+              </v:shapetype>
+              <v:shape id="Text Box 4" o:spid="_x0000_s1026" type="#_x0000_t202" style="position:absolute;margin-left:0;margin-top:13.05pt;width:452.25pt;height:61.5pt;z-index:251661312;visibility:visible;mso-wrap-style:square;mso-height-percent:0;mso-wrap-distance-left:9pt;mso-wrap-distance-top:0;mso-wrap-distance-right:9pt;mso-wrap-distance-bottom:0;mso-position-horizontal:left;mso-position-horizontal-relative:margin;mso-position-vertical:absolute;mso-position-vertical-relative:text;mso-height-percent:0;mso-height-relative:margin;v-text-anchor:top" o:gfxdata="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" fillcolor="white [3201]" strokeweight=".5pt">
                 <v:textbox>
                   <w:txbxContent>
-                    <w:p>
-                      <w:pPr>
-                        <w:rPr>
-                          <w:rFonts w:asciiTheme="minorHAnsi" w:hAnsiTheme="minorHAnsi"/>
-                          <w:sz w:val="22"/>
-                          <w:szCs w:val="22"/>
-                        </w:rPr>
-                      </w:pPr>
-                    </w:p>
                     <w:p>
                       <w:pPr>
                         <w:rPr>
@@ -4132,6 +4722,49 @@
                         </w:rPr>
                         <w:t>Incredible efficiency over creating &amp; maintaining something like this by hand or through manual effort. Allows deeper insight into customers/segments and already powers a host of downstream reports and processes.</w:t>
                       </w:r>
+                      <w:r>
+                        <w:rPr>
+                          <w:rFonts w:asciiTheme="minorHAnsi" w:hAnsiTheme="minorHAnsi"/>
+                          <w:sz w:val="22"/>
+                          <w:szCs w:val="22"/>
+                        </w:rPr>
+                        <w:t xml:space="preserve"> </w:t>
+                      </w:r>
+                      <w:r>
+                        <w:rPr>
+                          <w:rFonts w:asciiTheme="minorHAnsi" w:hAnsiTheme="minorHAnsi"/>
+                          <w:sz w:val="22"/>
+                          <w:szCs w:val="22"/>
+                        </w:rPr>
+                        <w:t xml:space="preserve">The system includes ability to modify logic to handle complexities </w:t>
+                      </w:r>
+                      <w:proofErr w:type="gramStart"/>
+                      <w:r>
+                        <w:rPr>
+                          <w:rFonts w:asciiTheme="minorHAnsi" w:hAnsiTheme="minorHAnsi"/>
+                          <w:sz w:val="22"/>
+                          <w:szCs w:val="22"/>
+                        </w:rPr>
+                        <w:t>as long as</w:t>
+                      </w:r>
+                      <w:proofErr w:type="gramEnd"/>
+                      <w:r>
+                        <w:rPr>
+                          <w:rFonts w:asciiTheme="minorHAnsi" w:hAnsiTheme="minorHAnsi"/>
+                          <w:sz w:val="22"/>
+                          <w:szCs w:val="22"/>
+                        </w:rPr>
+                        <w:t xml:space="preserve"> the rules can be defined and broadly applicable</w:t>
+                      </w:r>
+                    </w:p>
+                    <w:p>
+                      <w:pPr>
+                        <w:rPr>
+                          <w:rFonts w:asciiTheme="minorHAnsi" w:hAnsiTheme="minorHAnsi"/>
+                          <w:sz w:val="22"/>
+                          <w:szCs w:val="22"/>
+                        </w:rPr>
+                      </w:pPr>
                     </w:p>
                     <w:p>
                       <w:pPr>
@@ -4160,13 +4793,19 @@
           </mc:Fallback>
         </mc:AlternateContent>
       </w:r>
+      <w:proofErr w:type="gramStart"/>
       <w:r>
         <w:t xml:space="preserve">7.0 </w:t>
       </w:r>
       <w:r>
-        <w:t>Describe Details of efficiencies gained and associated metrics</w:t>
+        <w:t>Describe</w:t>
+      </w:r>
+      <w:proofErr w:type="gramEnd"/>
+      <w:r>
+        <w:t xml:space="preserve"> Details of efficiencies gained and associated metrics</w:t>
       </w:r>
     </w:p>
+    <w:p/>
     <w:p>
       <w:pPr>
         <w:rPr>
@@ -4209,33 +4848,39 @@
     </w:p>
     <w:p>
       <w:pPr>
+        <w:pStyle w:val="Heading3"/>
+      </w:pPr>
+      <w:r>
+        <w:t xml:space="preserve">8.0 </w:t>
+      </w:r>
+      <w:r>
+        <w:t xml:space="preserve">Project Risks Mitigated </w:t>
+      </w:r>
+    </w:p>
+    <w:p>
+      <w:pPr>
         <w:rPr>
           <w:rFonts w:asciiTheme="minorHAnsi" w:hAnsiTheme="minorHAnsi"/>
-          <w:b/>
+          <w:i/>
           <w:sz w:val="22"/>
           <w:szCs w:val="22"/>
         </w:rPr>
       </w:pPr>
-    </w:p>
-    <w:p>
-      <w:pPr>
-        <w:pStyle w:val="Heading3"/>
-      </w:pPr>
       <w:r>
         <w:rPr>
-          <w:i w:val="0"/>
+          <w:i/>
           <w:noProof/>
         </w:rPr>
         <mc:AlternateContent>
           <mc:Choice Requires="wps">
             <w:drawing>
-              <wp:anchor distT="0" distB="0" distL="114300" distR="114300" simplePos="0" relativeHeight="251663360" behindDoc="0" locked="0" layoutInCell="1" allowOverlap="1" wp14:anchorId="122EF71B" wp14:editId="3F61CCB8">
+              <wp:anchor distT="0" distB="0" distL="114300" distR="114300" simplePos="0" relativeHeight="251663360" behindDoc="0" locked="0" layoutInCell="1" allowOverlap="1" wp14:anchorId="122EF71B" wp14:editId="4667E503">
                 <wp:simplePos x="0" y="0"/>
                 <wp:positionH relativeFrom="margin">
                   <wp:align>left</wp:align>
                 </wp:positionH>
                 <wp:positionV relativeFrom="paragraph">
-                  <wp:posOffset>171450</wp:posOffset>
+                  <wp:posOffset>1270</wp:posOffset>
                 </wp:positionV>
                 <wp:extent cx="5743575" cy="828675"/>
                 <wp:effectExtent l="0" t="0" r="28575" b="28575"/>
@@ -4288,7 +4933,39 @@
                                 <w:sz w:val="22"/>
                                 <w:szCs w:val="22"/>
                               </w:rPr>
-                              <w:t xml:space="preserve">Project encountered a fair share of risks and timeline overruns. I think this was a good learning experience for parties involved. Development went smoothly, but 2025 progress was not as expected and timeline risks were not mitigated successfully. </w:t>
+                              <w:t>Project encountered a fair share of risks and timeline overruns</w:t>
+                            </w:r>
+                            <w:r>
+                              <w:rPr>
+                                <w:rFonts w:asciiTheme="minorHAnsi" w:hAnsiTheme="minorHAnsi"/>
+                                <w:sz w:val="22"/>
+                                <w:szCs w:val="22"/>
+                              </w:rPr>
+                              <w:t>, which were not mitigated as well as they could have been</w:t>
+                            </w:r>
+                            <w:r>
+                              <w:rPr>
+                                <w:rFonts w:asciiTheme="minorHAnsi" w:hAnsiTheme="minorHAnsi"/>
+                                <w:sz w:val="22"/>
+                                <w:szCs w:val="22"/>
+                              </w:rPr>
+                              <w:t>.</w:t>
+                            </w:r>
+                            <w:r>
+                              <w:rPr>
+                                <w:rFonts w:asciiTheme="minorHAnsi" w:hAnsiTheme="minorHAnsi"/>
+                                <w:sz w:val="22"/>
+                                <w:szCs w:val="22"/>
+                              </w:rPr>
+                              <w:t xml:space="preserve"> The project got put on the backburner to other competing projects and faced a challenge with storing this in COCC. This has been resolved after several months.</w:t>
+                            </w:r>
+                            <w:r>
+                              <w:rPr>
+                                <w:rFonts w:asciiTheme="minorHAnsi" w:hAnsiTheme="minorHAnsi"/>
+                                <w:sz w:val="22"/>
+                                <w:szCs w:val="22"/>
+                              </w:rPr>
+                              <w:t xml:space="preserve"> </w:t>
                             </w:r>
                           </w:p>
                           <w:p>
@@ -4320,7 +4997,7 @@
           </mc:Choice>
           <mc:Fallback>
             <w:pict>
-              <v:shape w14:anchorId="122EF71B" id="Text Box 8" o:spid="_x0000_s1028" type="#_x0000_t202" style="position:absolute;margin-left:0;margin-top:13.5pt;width:452.25pt;height:65.25pt;z-index:251663360;visibility:visible;mso-wrap-style:square;mso-height-percent:0;mso-wrap-distance-left:9pt;mso-wrap-distance-top:0;mso-wrap-distance-right:9pt;mso-wrap-distance-bottom:0;mso-position-horizontal:left;mso-position-horizontal-relative:margin;mso-position-vertical:absolute;mso-position-vertical-relative:text;mso-height-percent:0;mso-height-relative:margin;v-text-anchor:top" o:gfxdata="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" fillcolor="white [3201]" strokeweight=".5pt">
+              <v:shape w14:anchorId="122EF71B" id="Text Box 8" o:spid="_x0000_s1027" type="#_x0000_t202" style="position:absolute;margin-left:0;margin-top:.1pt;width:452.25pt;height:65.25pt;z-index:251663360;visibility:visible;mso-wrap-style:square;mso-height-percent:0;mso-wrap-distance-left:9pt;mso-wrap-distance-top:0;mso-wrap-distance-right:9pt;mso-wrap-distance-bottom:0;mso-position-horizontal:left;mso-position-horizontal-relative:margin;mso-position-vertical:absolute;mso-position-vertical-relative:text;mso-height-percent:0;mso-height-relative:margin;v-text-anchor:top" o:gfxdata="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" fillcolor="white [3201]" strokeweight=".5pt">
                 <v:textbox>
                   <w:txbxContent>
                     <w:p>
@@ -4346,7 +5023,39 @@
                           <w:sz w:val="22"/>
                           <w:szCs w:val="22"/>
                         </w:rPr>
-                        <w:t xml:space="preserve">Project encountered a fair share of risks and timeline overruns. I think this was a good learning experience for parties involved. Development went smoothly, but 2025 progress was not as expected and timeline risks were not mitigated successfully. </w:t>
+                        <w:t>Project encountered a fair share of risks and timeline overruns</w:t>
+                      </w:r>
+                      <w:r>
+                        <w:rPr>
+                          <w:rFonts w:asciiTheme="minorHAnsi" w:hAnsiTheme="minorHAnsi"/>
+                          <w:sz w:val="22"/>
+                          <w:szCs w:val="22"/>
+                        </w:rPr>
+                        <w:t>, which were not mitigated as well as they could have been</w:t>
+                      </w:r>
+                      <w:r>
+                        <w:rPr>
+                          <w:rFonts w:asciiTheme="minorHAnsi" w:hAnsiTheme="minorHAnsi"/>
+                          <w:sz w:val="22"/>
+                          <w:szCs w:val="22"/>
+                        </w:rPr>
+                        <w:t>.</w:t>
+                      </w:r>
+                      <w:r>
+                        <w:rPr>
+                          <w:rFonts w:asciiTheme="minorHAnsi" w:hAnsiTheme="minorHAnsi"/>
+                          <w:sz w:val="22"/>
+                          <w:szCs w:val="22"/>
+                        </w:rPr>
+                        <w:t xml:space="preserve"> The project got put on the backburner to other competing projects and faced a challenge with storing this in COCC. This has been resolved after several months.</w:t>
+                      </w:r>
+                      <w:r>
+                        <w:rPr>
+                          <w:rFonts w:asciiTheme="minorHAnsi" w:hAnsiTheme="minorHAnsi"/>
+                          <w:sz w:val="22"/>
+                          <w:szCs w:val="22"/>
+                        </w:rPr>
+                        <w:t xml:space="preserve"> </w:t>
                       </w:r>
                     </w:p>
                     <w:p>
@@ -4367,22 +5076,6 @@
           </mc:Fallback>
         </mc:AlternateContent>
       </w:r>
-      <w:r>
-        <w:t xml:space="preserve">8.0 </w:t>
-      </w:r>
-      <w:r>
-        <w:t xml:space="preserve">Project Risks Mitigated </w:t>
-      </w:r>
-    </w:p>
-    <w:p>
-      <w:pPr>
-        <w:rPr>
-          <w:rFonts w:asciiTheme="minorHAnsi" w:hAnsiTheme="minorHAnsi"/>
-          <w:i/>
-          <w:sz w:val="22"/>
-          <w:szCs w:val="22"/>
-        </w:rPr>
-      </w:pPr>
     </w:p>
     <w:p>
       <w:pPr>
@@ -4544,7 +5237,7 @@
                                 <w:sz w:val="22"/>
                                 <w:szCs w:val="22"/>
                               </w:rPr>
-                              <w:t>This will continue to be processed daily and used for data &amp; analytics purposes, as well as pushing to COCC to update on a weekly basis. Operations will be responsible for taking the provided CSV and updating the user field.</w:t>
+                              <w:t>This will continue to be processed daily and used for data &amp; analytics purposes, as well as pushing to COCC to update on a weekly basis. Operations will be responsible for taking the provided CSV and updating the user field</w:t>
                             </w:r>
                             <w:r>
                               <w:rPr>
@@ -4552,7 +5245,7 @@
                                 <w:sz w:val="22"/>
                                 <w:szCs w:val="22"/>
                               </w:rPr>
-                              <w:t xml:space="preserve"> Concentration of deposits report was created and reviewed by several teams and issues were identified &amp; resolved (like IOLTA relationships causing monster households).</w:t>
+                              <w:t xml:space="preserve"> on a weekly basis through a mass upload file.</w:t>
                             </w:r>
                           </w:p>
                           <w:p>
@@ -4596,7 +5289,7 @@
           </mc:Choice>
           <mc:Fallback>
             <w:pict>
-              <v:shape w14:anchorId="5097F929" id="Text Box 9" o:spid="_x0000_s1029" type="#_x0000_t202" style="position:absolute;margin-left:0;margin-top:.65pt;width:449.25pt;height:90.75pt;z-index:251665408;visibility:visible;mso-wrap-style:square;mso-width-percent:0;mso-height-percent:0;mso-wrap-distance-left:9pt;mso-wrap-distance-top:0;mso-wrap-distance-right:9pt;mso-wrap-distance-bottom:0;mso-position-horizontal:left;mso-position-horizontal-relative:margin;mso-position-vertical:absolute;mso-position-vertical-relative:text;mso-width-percent:0;mso-height-percent:0;mso-width-relative:margin;mso-height-relative:margin;v-text-anchor:top" o:gfxdata="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" fillcolor="white [3201]" strokeweight=".5pt">
+              <v:shape w14:anchorId="5097F929" id="Text Box 9" o:spid="_x0000_s1028" type="#_x0000_t202" style="position:absolute;margin-left:0;margin-top:.65pt;width:449.25pt;height:90.75pt;z-index:251665408;visibility:visible;mso-wrap-style:square;mso-width-percent:0;mso-height-percent:0;mso-wrap-distance-left:9pt;mso-wrap-distance-top:0;mso-wrap-distance-right:9pt;mso-wrap-distance-bottom:0;mso-position-horizontal:left;mso-position-horizontal-relative:margin;mso-position-vertical:absolute;mso-position-vertical-relative:text;mso-width-percent:0;mso-height-percent:0;mso-width-relative:margin;mso-height-relative:margin;v-text-anchor:top" o:gfxdata="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" fillcolor="white [3201]" strokeweight=".5pt">
                 <v:textbox>
                   <w:txbxContent>
                     <w:p>
@@ -4622,7 +5315,7 @@
                           <w:sz w:val="22"/>
                           <w:szCs w:val="22"/>
                         </w:rPr>
-                        <w:t>This will continue to be processed daily and used for data &amp; analytics purposes, as well as pushing to COCC to update on a weekly basis. Operations will be responsible for taking the provided CSV and updating the user field.</w:t>
+                        <w:t>This will continue to be processed daily and used for data &amp; analytics purposes, as well as pushing to COCC to update on a weekly basis. Operations will be responsible for taking the provided CSV and updating the user field</w:t>
                       </w:r>
                       <w:r>
                         <w:rPr>
@@ -4630,7 +5323,7 @@
                           <w:sz w:val="22"/>
                           <w:szCs w:val="22"/>
                         </w:rPr>
-                        <w:t xml:space="preserve"> Concentration of deposits report was created and reviewed by several teams and issues were identified &amp; resolved (like IOLTA relationships causing monster households).</w:t>
+                        <w:t xml:space="preserve"> on a weekly basis through a mass upload file.</w:t>
                       </w:r>
                     </w:p>
                     <w:p>
@@ -4844,7 +5537,25 @@
                                 <w:sz w:val="22"/>
                                 <w:szCs w:val="22"/>
                               </w:rPr>
-                              <w:t xml:space="preserve">Deep knowledge into householding algorithms gained, experience with a drawn out project and unexpected challenge getting the field into COCC (thought this would be the easiest piece). </w:t>
+                              <w:t xml:space="preserve">Deep knowledge into householding algorithms gained, experience with a </w:t>
+                            </w:r>
+                            <w:proofErr w:type="gramStart"/>
+                            <w:r>
+                              <w:rPr>
+                                <w:rFonts w:asciiTheme="minorHAnsi" w:hAnsiTheme="minorHAnsi"/>
+                                <w:sz w:val="22"/>
+                                <w:szCs w:val="22"/>
+                              </w:rPr>
+                              <w:t>drawn out</w:t>
+                            </w:r>
+                            <w:proofErr w:type="gramEnd"/>
+                            <w:r>
+                              <w:rPr>
+                                <w:rFonts w:asciiTheme="minorHAnsi" w:hAnsiTheme="minorHAnsi"/>
+                                <w:sz w:val="22"/>
+                                <w:szCs w:val="22"/>
+                              </w:rPr>
+                              <w:t xml:space="preserve"> project and unexpected challenge getting the field into COCC (thought this would be the easiest piece). </w:t>
                             </w:r>
                             <w:r>
                               <w:rPr>
@@ -4868,7 +5579,25 @@
                                 <w:sz w:val="22"/>
                                 <w:szCs w:val="22"/>
                               </w:rPr>
-                              <w:t>collaboration across teams and timeline overruns played a role and provided a great experience to learn from and take into account for more successful project execution in the future.</w:t>
+                              <w:t xml:space="preserve">collaboration across teams and timeline overruns played a role and provided a great experience to learn from and </w:t>
+                            </w:r>
+                            <w:proofErr w:type="gramStart"/>
+                            <w:r>
+                              <w:rPr>
+                                <w:rFonts w:asciiTheme="minorHAnsi" w:hAnsiTheme="minorHAnsi"/>
+                                <w:sz w:val="22"/>
+                                <w:szCs w:val="22"/>
+                              </w:rPr>
+                              <w:t>take into account</w:t>
+                            </w:r>
+                            <w:proofErr w:type="gramEnd"/>
+                            <w:r>
+                              <w:rPr>
+                                <w:rFonts w:asciiTheme="minorHAnsi" w:hAnsiTheme="minorHAnsi"/>
+                                <w:sz w:val="22"/>
+                                <w:szCs w:val="22"/>
+                              </w:rPr>
+                              <w:t xml:space="preserve"> for more successful project execution in the future.</w:t>
                             </w:r>
                           </w:p>
                           <w:p>
@@ -12383,7 +13112,6 @@
   <w:style w:type="character" w:default="1" w:styleId="DefaultParagraphFont">
     <w:name w:val="Default Paragraph Font"/>
     <w:uiPriority w:val="1"/>
-    <w:semiHidden/>
     <w:unhideWhenUsed/>
   </w:style>
   <w:style w:type="table" w:default="1" w:styleId="TableNormal">
@@ -12738,12 +13466,14 @@
     <w:rsidRoot w:val="00EB07AE"/>
     <w:rsid w:val="00105A91"/>
     <w:rsid w:val="001A0D64"/>
+    <w:rsid w:val="00391F20"/>
     <w:rsid w:val="0040426E"/>
     <w:rsid w:val="00752F13"/>
     <w:rsid w:val="007D6125"/>
     <w:rsid w:val="00834DDE"/>
     <w:rsid w:val="00B80880"/>
     <w:rsid w:val="00EB07AE"/>
+    <w:rsid w:val="00FD6475"/>
   </w:rsids>
   <m:mathPr>
     <m:mathFont m:val="Cambria Math"/>

</xml_diff>